<commit_message>
* Meer applicatiedocumentatie. Excuses voor het zeer late inzenden, blijkbaar moet mijn eindwerk af tegen de 21e (ik dacht tegen de 30e). U zal nog veel meer documentatie mogen verwachten, maar met deze huidige documentatie zou u de overgrote meerderheid van de problemen moeten kunnen oplossen.
</commit_message>
<xml_diff>
--- a/ManualProject/App_Data/Documentatie/Applicatiedocumentatie.docx
+++ b/ManualProject/App_Data/Documentatie/Applicatiedocumentatie.docx
@@ -23,7 +23,15 @@
         <w:t>Er worden verschillende databasegegevens opgeslagen in het geheugen om zo snel te kunnen worden weergegeven.</w:t>
       </w:r>
       <w:r>
-        <w:t xml:space="preserve"> Deze gegevens worden één keer opgeslagen in het geheugen, namelijk de eerste keer dat er een pagina wordt geladen die de Masterpage gebruikt.</w:t>
+        <w:t xml:space="preserve"> Deze gegevens worden één keer opgeslagen in het geheugen, namelijk de eerste keer dat er een pagina wordt geladen die de </w:t>
+      </w:r>
+      <w:proofErr w:type="spellStart"/>
+      <w:r>
+        <w:t>Masterpage</w:t>
+      </w:r>
+      <w:proofErr w:type="spellEnd"/>
+      <w:r>
+        <w:t xml:space="preserve"> gebruikt.</w:t>
       </w:r>
       <w:r>
         <w:t xml:space="preserve"> Hieronder vindt u een overzicht hoe deze in het geheugen worden geladen en hoe ze worden gebruikt.</w:t>
@@ -68,7 +76,15 @@
         </w:numPr>
       </w:pPr>
       <w:r>
-        <w:t>Er wordt een versierij ingelezen.</w:t>
+        <w:t xml:space="preserve">Er wordt een </w:t>
+      </w:r>
+      <w:proofErr w:type="spellStart"/>
+      <w:r>
+        <w:t>versierij</w:t>
+      </w:r>
+      <w:proofErr w:type="spellEnd"/>
+      <w:r>
+        <w:t xml:space="preserve"> ingelezen.</w:t>
       </w:r>
     </w:p>
     <w:p>
@@ -80,7 +96,15 @@
         </w:numPr>
       </w:pPr>
       <w:r>
-        <w:t>Er wordt een taalrij ingelezen. Als er geen rijen (meer) zijn, ga naar stap 2.</w:t>
+        <w:t xml:space="preserve">Er wordt een </w:t>
+      </w:r>
+      <w:proofErr w:type="spellStart"/>
+      <w:r>
+        <w:t>taalrij</w:t>
+      </w:r>
+      <w:proofErr w:type="spellEnd"/>
+      <w:r>
+        <w:t xml:space="preserve"> ingelezen. Als er geen rijen (meer) zijn, ga naar stap 2.</w:t>
       </w:r>
     </w:p>
     <w:p>
@@ -92,7 +116,15 @@
         </w:numPr>
       </w:pPr>
       <w:r>
-        <w:t>Er wordt een bedrijfrij ingelezen. Als er geen rijen (meer) zijn, ga naar stap 3.</w:t>
+        <w:t xml:space="preserve">Er wordt een </w:t>
+      </w:r>
+      <w:proofErr w:type="spellStart"/>
+      <w:r>
+        <w:t>bedrijfrij</w:t>
+      </w:r>
+      <w:proofErr w:type="spellEnd"/>
+      <w:r>
+        <w:t xml:space="preserve"> ingelezen. Als er geen rijen (meer) zijn, ga naar stap 3.</w:t>
       </w:r>
     </w:p>
     <w:p>
@@ -104,7 +136,31 @@
         </w:numPr>
       </w:pPr>
       <w:r>
-        <w:t>Er wordt een boomstructuur aangemaakt met de naam TREE_naamVersie_naamTaal_naamBedrijf.</w:t>
+        <w:t>Er wordt een boomstructuur aangemaakt met de naam TREE_</w:t>
+      </w:r>
+      <w:proofErr w:type="spellStart"/>
+      <w:r>
+        <w:t>naamVersie</w:t>
+      </w:r>
+      <w:proofErr w:type="spellEnd"/>
+      <w:r>
+        <w:t>_</w:t>
+      </w:r>
+      <w:proofErr w:type="spellStart"/>
+      <w:r>
+        <w:t>naamTaal</w:t>
+      </w:r>
+      <w:proofErr w:type="spellEnd"/>
+      <w:r>
+        <w:t>_</w:t>
+      </w:r>
+      <w:proofErr w:type="spellStart"/>
+      <w:r>
+        <w:t>naamBedrijf</w:t>
+      </w:r>
+      <w:proofErr w:type="spellEnd"/>
+      <w:r>
+        <w:t>.</w:t>
       </w:r>
     </w:p>
     <w:p>
@@ -140,7 +196,15 @@
         </w:numPr>
       </w:pPr>
       <w:r>
-        <w:t>Er wordt een categorierij ingelezen. Als er geen rijen (meer) zijn, ga naar stap 4.</w:t>
+        <w:t xml:space="preserve">Er wordt een </w:t>
+      </w:r>
+      <w:proofErr w:type="spellStart"/>
+      <w:r>
+        <w:t>categorierij</w:t>
+      </w:r>
+      <w:proofErr w:type="spellEnd"/>
+      <w:r>
+        <w:t xml:space="preserve"> ingelezen. Als er geen rijen (meer) zijn, ga naar stap 4.</w:t>
       </w:r>
     </w:p>
     <w:p>
@@ -200,7 +264,15 @@
         </w:numPr>
       </w:pPr>
       <w:r>
-        <w:t>Er wordt een artikelrij opgehaald. Als er geen rijen (meer) zijn, ga naar stap 8.</w:t>
+        <w:t xml:space="preserve">Er wordt een </w:t>
+      </w:r>
+      <w:proofErr w:type="spellStart"/>
+      <w:r>
+        <w:t>artikelrij</w:t>
+      </w:r>
+      <w:proofErr w:type="spellEnd"/>
+      <w:r>
+        <w:t xml:space="preserve"> opgehaald. Als er geen rijen (meer) zijn, ga naar stap 8.</w:t>
       </w:r>
     </w:p>
     <w:p>
@@ -229,15 +301,39 @@
     </w:p>
     <w:p>
       <w:r>
-        <w:t>De boomstructuren kunnen herbouwd worden (wegens een manuele databasewijziging of een versiekopieeractie die is misgelopen) via de beheerpagina, onder de tab “Applicatie-Onderhoud”.</w:t>
-      </w:r>
-    </w:p>
-    <w:p>
+        <w:t xml:space="preserve">De boomstructuren kunnen herbouwd worden (wegens een manuele databasewijziging of een </w:t>
+      </w:r>
+      <w:proofErr w:type="spellStart"/>
+      <w:r>
+        <w:t>versiekopieeractie</w:t>
+      </w:r>
+      <w:proofErr w:type="spellEnd"/>
+      <w:r>
+        <w:t xml:space="preserve"> die is misgelopen) via de beheerpagina, onder de tab “</w:t>
+      </w:r>
+      <w:proofErr w:type="spellStart"/>
+      <w:r>
+        <w:t>Applicatie-Onderhoud</w:t>
+      </w:r>
+      <w:proofErr w:type="spellEnd"/>
+      <w:r>
+        <w:t>”.</w:t>
+      </w:r>
+    </w:p>
+    <w:p>
+      <w:proofErr w:type="spellStart"/>
       <w:r>
         <w:rPr>
           <w:b/>
         </w:rPr>
-        <w:t>Troubleshooting:</w:t>
+        <w:t>Troubleshooting</w:t>
+      </w:r>
+      <w:proofErr w:type="spellEnd"/>
+      <w:r>
+        <w:rPr>
+          <w:b/>
+        </w:rPr>
+        <w:t>:</w:t>
       </w:r>
     </w:p>
     <w:p>
@@ -289,11 +385,40 @@
       <w:r>
         <w:t xml:space="preserve">De </w:t>
       </w:r>
-      <w:r>
-        <w:t xml:space="preserve">stored procedure “Manual_GetRootNode” zoekt </w:t>
-      </w:r>
-      <w:r>
-        <w:t>naar een categorie op basis van de categorienaam ‘root_node’. Indien deze niet wordt gevonden in de tabel tblCategorie, kan het opbouwen van de boomstructuren niet doorgaan.</w:t>
+      <w:proofErr w:type="spellStart"/>
+      <w:r>
+        <w:t>stored</w:t>
+      </w:r>
+      <w:proofErr w:type="spellEnd"/>
+      <w:r>
+        <w:t xml:space="preserve"> procedure “</w:t>
+      </w:r>
+      <w:proofErr w:type="spellStart"/>
+      <w:r>
+        <w:t>Manual</w:t>
+      </w:r>
+      <w:proofErr w:type="spellEnd"/>
+      <w:r>
+        <w:t>_</w:t>
+      </w:r>
+      <w:proofErr w:type="spellStart"/>
+      <w:r>
+        <w:t>GetRootNode</w:t>
+      </w:r>
+      <w:proofErr w:type="spellEnd"/>
+      <w:r>
+        <w:t xml:space="preserve">” zoekt </w:t>
+      </w:r>
+      <w:r>
+        <w:t xml:space="preserve">naar een categorie op basis van de categorienaam ‘root_node’. Indien deze niet wordt gevonden in de tabel </w:t>
+      </w:r>
+      <w:proofErr w:type="spellStart"/>
+      <w:r>
+        <w:t>tblCategorie</w:t>
+      </w:r>
+      <w:proofErr w:type="spellEnd"/>
+      <w:r>
+        <w:t>, kan het opbouwen van de boomstructuren niet doorgaan.</w:t>
       </w:r>
     </w:p>
     <w:p>
@@ -311,7 +436,23 @@
         <w:t>Oplossing:</w:t>
       </w:r>
       <w:r>
-        <w:t xml:space="preserve"> Voeg de root node manueel toe aan de tabel tblCategorie met het volgende INSERT-statement: </w:t>
+        <w:t xml:space="preserve"> Voeg de root node manueel toe aan de tabel </w:t>
+      </w:r>
+      <w:proofErr w:type="spellStart"/>
+      <w:r>
+        <w:t>tblCategorie</w:t>
+      </w:r>
+      <w:proofErr w:type="spellEnd"/>
+      <w:r>
+        <w:t xml:space="preserve"> met het volgende </w:t>
+      </w:r>
+      <w:proofErr w:type="spellStart"/>
+      <w:r>
+        <w:t>INSERT-statement</w:t>
+      </w:r>
+      <w:proofErr w:type="spellEnd"/>
+      <w:r>
+        <w:t xml:space="preserve">: </w:t>
       </w:r>
       <w:r>
         <w:rPr>
@@ -319,96 +460,260 @@
           <w:sz w:val="20"/>
           <w:szCs w:val="20"/>
         </w:rPr>
-        <w:t>INSERT INTO tblCategorie</w:t>
-      </w:r>
+        <w:t xml:space="preserve">INSERT INTO </w:t>
+      </w:r>
+      <w:proofErr w:type="spellStart"/>
       <w:r>
         <w:rPr>
           <w:rFonts w:ascii="Lucida Console" w:hAnsi="Lucida Console"/>
           <w:sz w:val="20"/>
           <w:szCs w:val="20"/>
         </w:rPr>
-        <w:t xml:space="preserve"> ( CategorieID, Categorie, Diepte, Hoogte, Fk_parent, FK_taal, FK_versie, FK_bedrijf ) VALUES( 0, 'root_node','-1','0',0, $CONST_TAALID, $CONST_VERSIEID, $CONST_BEDRIJFID);</w:t>
-      </w:r>
-    </w:p>
-    <w:p>
-      <w:r>
-        <w:t>De waardes $CONST_TAALID, $CONST_VERSIEID en  $CONST_BEDRIJFID zijn de primary key waardes van de eerst ingevoerde taal, versie en bedrijf.</w:t>
-      </w:r>
-    </w:p>
-    <w:p>
-      <w:r>
-        <w:rPr>
-          <w:b/>
-        </w:rPr>
-        <w:t xml:space="preserve">Fout: </w:t>
-      </w:r>
-      <w:r>
-        <w:t>Waarschuwing: Het artikel &lt;ARTIKELTITEL&gt; (artikelID: &lt;ARTIKELID&gt; )</w:t>
-      </w:r>
-      <w:r>
-        <w:t xml:space="preserve"> </w:t>
-      </w:r>
-      <w:r>
-        <w:t>heeft andere foreign keys dan de categorie waaronder ze staat (zie parameters).</w:t>
-      </w:r>
-    </w:p>
-    <w:p>
-      <w:r>
-        <w:rPr>
-          <w:b/>
-        </w:rPr>
-        <w:t>Foutcode:</w:t>
-      </w:r>
-      <w:r>
-        <w:t xml:space="preserve"> </w:t>
-      </w:r>
-      <w:r>
-        <w:t>TREE_0006</w:t>
-      </w:r>
-    </w:p>
-    <w:p>
-      <w:r>
-        <w:rPr>
-          <w:b/>
-        </w:rPr>
-        <w:t>Oorzaak:</w:t>
-      </w:r>
-      <w:r>
-        <w:t xml:space="preserve"> Wegens een vreemde reden is er een artikel uit een bepaalde combinatie van versie, taal en bedrijf geplaatst geweest onder een categorie met een andere combinatie van versie, taal en bedrijf. Dit zou normaal gezien niet mogen gebeuren, maar is mogelijk wegens een timeout, onopgeloste bug of manuele wijzigingen in de database.</w:t>
-      </w:r>
-    </w:p>
-    <w:p>
-      <w:r>
-        <w:rPr>
-          <w:b/>
-        </w:rPr>
-        <w:t>Oplossing:</w:t>
-      </w:r>
-      <w:r>
-        <w:t xml:space="preserve"> </w:t>
-      </w:r>
-      <w:r>
-        <w:t xml:space="preserve">Wijzig het artikel om dezelfde combinatie van versie, taal en bedrijf te gebruiken als die van de categorie waaronder het artikel staat. </w:t>
-      </w:r>
-      <w:r>
-        <w:t>Gebruik het volgende UPDATE-statement en de gegevens uit de meegegeven parameters onder de footboodschap om het artikel te wijzigen:</w:t>
-      </w:r>
-    </w:p>
-    <w:p>
-      <w:pPr>
+        <w:t>tblCategorie</w:t>
+      </w:r>
+      <w:proofErr w:type="spellEnd"/>
+      <w:r>
         <w:rPr>
           <w:rFonts w:ascii="Lucida Console" w:hAnsi="Lucida Console"/>
           <w:sz w:val="20"/>
           <w:szCs w:val="20"/>
         </w:rPr>
-      </w:pPr>
+        <w:t xml:space="preserve"> ( </w:t>
+      </w:r>
+      <w:proofErr w:type="spellStart"/>
       <w:r>
         <w:rPr>
           <w:rFonts w:ascii="Lucida Console" w:hAnsi="Lucida Console"/>
           <w:sz w:val="20"/>
           <w:szCs w:val="20"/>
         </w:rPr>
-        <w:t>UPDATE tblArtikel SET FK_taal = $CONST_TAALID, FK_versie = $CONST_VERSIEID, FK_bedrijf = $CONST_BEDRIJFID WHERE artikelID = $CONST_ARTIKELID;</w:t>
+        <w:t>CategorieID</w:t>
+      </w:r>
+      <w:proofErr w:type="spellEnd"/>
+      <w:r>
+        <w:rPr>
+          <w:rFonts w:ascii="Lucida Console" w:hAnsi="Lucida Console"/>
+          <w:sz w:val="20"/>
+          <w:szCs w:val="20"/>
+        </w:rPr>
+        <w:t xml:space="preserve">, Categorie, Diepte, Hoogte, </w:t>
+      </w:r>
+      <w:proofErr w:type="spellStart"/>
+      <w:r>
+        <w:rPr>
+          <w:rFonts w:ascii="Lucida Console" w:hAnsi="Lucida Console"/>
+          <w:sz w:val="20"/>
+          <w:szCs w:val="20"/>
+        </w:rPr>
+        <w:t>Fk</w:t>
+      </w:r>
+      <w:proofErr w:type="spellEnd"/>
+      <w:r>
+        <w:rPr>
+          <w:rFonts w:ascii="Lucida Console" w:hAnsi="Lucida Console"/>
+          <w:sz w:val="20"/>
+          <w:szCs w:val="20"/>
+        </w:rPr>
+        <w:t>_</w:t>
+      </w:r>
+      <w:proofErr w:type="spellStart"/>
+      <w:r>
+        <w:rPr>
+          <w:rFonts w:ascii="Lucida Console" w:hAnsi="Lucida Console"/>
+          <w:sz w:val="20"/>
+          <w:szCs w:val="20"/>
+        </w:rPr>
+        <w:t>parent</w:t>
+      </w:r>
+      <w:proofErr w:type="spellEnd"/>
+      <w:r>
+        <w:rPr>
+          <w:rFonts w:ascii="Lucida Console" w:hAnsi="Lucida Console"/>
+          <w:sz w:val="20"/>
+          <w:szCs w:val="20"/>
+        </w:rPr>
+        <w:t>, FK_taal, FK_versie, FK_bedrijf ) VALUES( 0, 'root_node','-1','0',0, $CONST_TAALID, $CONST_VERSIEID, $CONST_BEDRIJFID);</w:t>
+      </w:r>
+    </w:p>
+    <w:p>
+      <w:r>
+        <w:t xml:space="preserve">De waardes $CONST_TAALID, $CONST_VERSIEID en  $CONST_BEDRIJFID zijn de </w:t>
+      </w:r>
+      <w:proofErr w:type="spellStart"/>
+      <w:r>
+        <w:t>primary</w:t>
+      </w:r>
+      <w:proofErr w:type="spellEnd"/>
+      <w:r>
+        <w:t xml:space="preserve"> </w:t>
+      </w:r>
+      <w:proofErr w:type="spellStart"/>
+      <w:r>
+        <w:t>key</w:t>
+      </w:r>
+      <w:proofErr w:type="spellEnd"/>
+      <w:r>
+        <w:t xml:space="preserve"> waardes van de eerst ingevoerde taal, versie en bedrijf.</w:t>
+      </w:r>
+    </w:p>
+    <w:p>
+      <w:r>
+        <w:rPr>
+          <w:b/>
+        </w:rPr>
+        <w:t xml:space="preserve">Fout: </w:t>
+      </w:r>
+      <w:r>
+        <w:t>Waarschuwing: Het artikel &lt;ARTIKELTITEL&gt; (</w:t>
+      </w:r>
+      <w:proofErr w:type="spellStart"/>
+      <w:r>
+        <w:t>artikelID</w:t>
+      </w:r>
+      <w:proofErr w:type="spellEnd"/>
+      <w:r>
+        <w:t>: &lt;ARTIKELID&gt; )</w:t>
+      </w:r>
+      <w:r>
+        <w:t xml:space="preserve"> </w:t>
+      </w:r>
+      <w:r>
+        <w:t xml:space="preserve">heeft andere </w:t>
+      </w:r>
+      <w:proofErr w:type="spellStart"/>
+      <w:r>
+        <w:t>foreign</w:t>
+      </w:r>
+      <w:proofErr w:type="spellEnd"/>
+      <w:r>
+        <w:t xml:space="preserve"> </w:t>
+      </w:r>
+      <w:proofErr w:type="spellStart"/>
+      <w:r>
+        <w:t>keys</w:t>
+      </w:r>
+      <w:proofErr w:type="spellEnd"/>
+      <w:r>
+        <w:t xml:space="preserve"> dan de categorie waaronder ze staat (zie parameters).</w:t>
+      </w:r>
+    </w:p>
+    <w:p>
+      <w:r>
+        <w:rPr>
+          <w:b/>
+        </w:rPr>
+        <w:t>Foutcode:</w:t>
+      </w:r>
+      <w:r>
+        <w:t xml:space="preserve"> </w:t>
+      </w:r>
+      <w:r>
+        <w:t>TREE_0006</w:t>
+      </w:r>
+    </w:p>
+    <w:p>
+      <w:r>
+        <w:rPr>
+          <w:b/>
+        </w:rPr>
+        <w:t>Oorzaak:</w:t>
+      </w:r>
+      <w:r>
+        <w:t xml:space="preserve"> Wegens een vreemde reden is er een artikel uit een bepaalde combinatie van versie, taal en bedrijf geplaatst geweest onder een categorie met een andere combinatie van versie, taal en bedrijf. Dit zou normaal gezien niet mogen gebeuren, maar is mogelijk wegens een </w:t>
+      </w:r>
+      <w:proofErr w:type="spellStart"/>
+      <w:r>
+        <w:t>timeout</w:t>
+      </w:r>
+      <w:proofErr w:type="spellEnd"/>
+      <w:r>
+        <w:t>, onopgeloste bug of manuele wijzigingen in de database.</w:t>
+      </w:r>
+    </w:p>
+    <w:p>
+      <w:r>
+        <w:rPr>
+          <w:b/>
+        </w:rPr>
+        <w:t>Oplossing:</w:t>
+      </w:r>
+      <w:r>
+        <w:t xml:space="preserve"> </w:t>
+      </w:r>
+      <w:r>
+        <w:t xml:space="preserve">Wijzig het artikel om dezelfde combinatie van versie, taal en bedrijf te gebruiken als die van de categorie waaronder het artikel staat. </w:t>
+      </w:r>
+      <w:r>
+        <w:t xml:space="preserve">Gebruik het volgende </w:t>
+      </w:r>
+      <w:proofErr w:type="spellStart"/>
+      <w:r>
+        <w:t>UPDATE-statement</w:t>
+      </w:r>
+      <w:proofErr w:type="spellEnd"/>
+      <w:r>
+        <w:t xml:space="preserve"> en de gegevens uit de meegegeven parameters onder de </w:t>
+      </w:r>
+      <w:proofErr w:type="spellStart"/>
+      <w:r>
+        <w:t>footboodschap</w:t>
+      </w:r>
+      <w:proofErr w:type="spellEnd"/>
+      <w:r>
+        <w:t xml:space="preserve"> om het artikel te wijzigen:</w:t>
+      </w:r>
+    </w:p>
+    <w:p>
+      <w:pPr>
+        <w:rPr>
+          <w:rFonts w:ascii="Lucida Console" w:hAnsi="Lucida Console"/>
+          <w:sz w:val="20"/>
+          <w:szCs w:val="20"/>
+        </w:rPr>
+      </w:pPr>
+      <w:r>
+        <w:rPr>
+          <w:rFonts w:ascii="Lucida Console" w:hAnsi="Lucida Console"/>
+          <w:sz w:val="20"/>
+          <w:szCs w:val="20"/>
+        </w:rPr>
+        <w:t xml:space="preserve">UPDATE </w:t>
+      </w:r>
+      <w:proofErr w:type="spellStart"/>
+      <w:r>
+        <w:rPr>
+          <w:rFonts w:ascii="Lucida Console" w:hAnsi="Lucida Console"/>
+          <w:sz w:val="20"/>
+          <w:szCs w:val="20"/>
+        </w:rPr>
+        <w:t>tblArtikel</w:t>
+      </w:r>
+      <w:proofErr w:type="spellEnd"/>
+      <w:r>
+        <w:rPr>
+          <w:rFonts w:ascii="Lucida Console" w:hAnsi="Lucida Console"/>
+          <w:sz w:val="20"/>
+          <w:szCs w:val="20"/>
+        </w:rPr>
+        <w:t xml:space="preserve"> SET FK_taal = $CONST_TAALID, FK_versie = $CONST_VERSIEID, FK_bedrijf = $CONST_BEDRIJFID WHERE </w:t>
+      </w:r>
+      <w:proofErr w:type="spellStart"/>
+      <w:r>
+        <w:rPr>
+          <w:rFonts w:ascii="Lucida Console" w:hAnsi="Lucida Console"/>
+          <w:sz w:val="20"/>
+          <w:szCs w:val="20"/>
+        </w:rPr>
+        <w:t>artikelID</w:t>
+      </w:r>
+      <w:proofErr w:type="spellEnd"/>
+      <w:r>
+        <w:rPr>
+          <w:rFonts w:ascii="Lucida Console" w:hAnsi="Lucida Console"/>
+          <w:sz w:val="20"/>
+          <w:szCs w:val="20"/>
+        </w:rPr>
+        <w:t xml:space="preserve"> = $CONST_ARTIKELID;</w:t>
       </w:r>
     </w:p>
     <w:p>
@@ -426,7 +731,23 @@
     </w:p>
     <w:p>
       <w:r>
-        <w:t>Versies worden opgeslagen in het geheugen om sneller dropdown lists te populeren en bepaalde acties die zeer veel databaseopzoekingen maken sneller te maken.</w:t>
+        <w:t xml:space="preserve">Versies worden opgeslagen in het geheugen om sneller dropdown </w:t>
+      </w:r>
+      <w:proofErr w:type="spellStart"/>
+      <w:r>
+        <w:t>lists</w:t>
+      </w:r>
+      <w:proofErr w:type="spellEnd"/>
+      <w:r>
+        <w:t xml:space="preserve"> te </w:t>
+      </w:r>
+      <w:proofErr w:type="spellStart"/>
+      <w:r>
+        <w:t>populeren</w:t>
+      </w:r>
+      <w:proofErr w:type="spellEnd"/>
+      <w:r>
+        <w:t xml:space="preserve"> en bepaalde acties die zeer veel databaseopzoekingen maken sneller te maken.</w:t>
       </w:r>
     </w:p>
     <w:p>
@@ -439,7 +760,23 @@
     </w:p>
     <w:p>
       <w:r>
-        <w:t>Talen worden opgeslagen in het geheugen om sneller dropdown lists te populeren en bepaalde acties die zeer veel databaseopzoekingen maken sneller te maken.</w:t>
+        <w:t xml:space="preserve">Talen worden opgeslagen in het geheugen om sneller dropdown </w:t>
+      </w:r>
+      <w:proofErr w:type="spellStart"/>
+      <w:r>
+        <w:t>lists</w:t>
+      </w:r>
+      <w:proofErr w:type="spellEnd"/>
+      <w:r>
+        <w:t xml:space="preserve"> te </w:t>
+      </w:r>
+      <w:proofErr w:type="spellStart"/>
+      <w:r>
+        <w:t>populeren</w:t>
+      </w:r>
+      <w:proofErr w:type="spellEnd"/>
+      <w:r>
+        <w:t xml:space="preserve"> en bepaalde acties die zeer veel databaseopzoekingen maken sneller te maken.</w:t>
       </w:r>
     </w:p>
     <w:p>
@@ -452,7 +789,23 @@
     </w:p>
     <w:p>
       <w:r>
-        <w:t>Bedrijven worden opgeslagen in het geheugen om sneller dropdown lists te populeren en bepaalde acties die zeer veel databaseopzoekingen maken sneller te maken.</w:t>
+        <w:t xml:space="preserve">Bedrijven worden opgeslagen in het geheugen om sneller dropdown </w:t>
+      </w:r>
+      <w:proofErr w:type="spellStart"/>
+      <w:r>
+        <w:t>lists</w:t>
+      </w:r>
+      <w:proofErr w:type="spellEnd"/>
+      <w:r>
+        <w:t xml:space="preserve"> te </w:t>
+      </w:r>
+      <w:proofErr w:type="spellStart"/>
+      <w:r>
+        <w:t>populeren</w:t>
+      </w:r>
+      <w:proofErr w:type="spellEnd"/>
+      <w:r>
+        <w:t xml:space="preserve"> en bepaalde acties die zeer veel databaseopzoekingen maken sneller te maken.</w:t>
       </w:r>
     </w:p>
     <w:p>
@@ -465,10 +818,935 @@
     </w:p>
     <w:p>
       <w:r>
-        <w:t>Bepaalde teksten worden gelokaliseerd (=vertaald) naar de taal van de gebruiker. Deze lokalisatie gebeurt op basis van een XML-bestand genaamd localisatie.xml</w:t>
-      </w:r>
-      <w:r>
-        <w:t>, dat alle gelokaliseerde teksten bevat. Deze teksten worden ingeladen in het geheugen de eerste keer dat er een pagina wordt geladen de Masterpage gebruikt.</w:t>
+        <w:t xml:space="preserve">Bepaalde teksten worden gelokaliseerd (=vertaald) naar de taal van de gebruiker. Deze lokalisatie gebeurt op basis van een </w:t>
+      </w:r>
+      <w:proofErr w:type="spellStart"/>
+      <w:r>
+        <w:t>XML-bestand</w:t>
+      </w:r>
+      <w:proofErr w:type="spellEnd"/>
+      <w:r>
+        <w:t xml:space="preserve"> genaamd </w:t>
+      </w:r>
+      <w:proofErr w:type="spellStart"/>
+      <w:r>
+        <w:t>localisatie.xml</w:t>
+      </w:r>
+      <w:proofErr w:type="spellEnd"/>
+      <w:r>
+        <w:t xml:space="preserve">, dat alle gelokaliseerde teksten bevat. Deze teksten worden ingeladen in het geheugen de eerste keer dat er een pagina wordt </w:t>
+      </w:r>
+      <w:r>
+        <w:lastRenderedPageBreak/>
+        <w:t xml:space="preserve">geladen de </w:t>
+      </w:r>
+      <w:proofErr w:type="spellStart"/>
+      <w:r>
+        <w:t>Masterpage</w:t>
+      </w:r>
+      <w:proofErr w:type="spellEnd"/>
+      <w:r>
+        <w:t xml:space="preserve"> gebruikt.</w:t>
+      </w:r>
+      <w:r>
+        <w:t xml:space="preserve"> Ze kunnen manueel herladen worden in de beheerpagina, onder de tab “</w:t>
+      </w:r>
+      <w:proofErr w:type="spellStart"/>
+      <w:r>
+        <w:t>Applicatie-Onderhoud</w:t>
+      </w:r>
+      <w:proofErr w:type="spellEnd"/>
+      <w:r>
+        <w:t>”.</w:t>
+      </w:r>
+    </w:p>
+    <w:p>
+      <w:r>
+        <w:t xml:space="preserve">Bij de doorsteek geeft de gebruiker een taalafkorting door. Deze wordt dan opgezocht in de tabel </w:t>
+      </w:r>
+      <w:proofErr w:type="spellStart"/>
+      <w:r>
+        <w:t>tblTaal</w:t>
+      </w:r>
+      <w:proofErr w:type="spellEnd"/>
+      <w:r>
+        <w:t xml:space="preserve"> en omgezet naar een ID. Dit ID wordt dan opgeslagen in de sessievariabele “taal”. Dit ID wordt opgezocht in de opgeslagen teksten in het geheugen. Indien het ID wordt gevonden, gebruikt het de gelokaliseerde teksten van die taal. Indien het ID niet wordt gevonden, gebruikt de applicatie het ID van de standaard gelokaliseerde taal, die kan worden </w:t>
+      </w:r>
+      <w:proofErr w:type="spellStart"/>
+      <w:r>
+        <w:t>gespecifieerd</w:t>
+      </w:r>
+      <w:proofErr w:type="spellEnd"/>
+      <w:r>
+        <w:t xml:space="preserve"> in </w:t>
+      </w:r>
+      <w:proofErr w:type="spellStart"/>
+      <w:r>
+        <w:t>doorsteeklogin.xml</w:t>
+      </w:r>
+      <w:proofErr w:type="spellEnd"/>
+      <w:r>
+        <w:t xml:space="preserve"> (zie hoofdstuk “Doorsteek” voor meer informatie). Indien dat ID ook niet kan worden gevonden, wordt er een lege </w:t>
+      </w:r>
+      <w:proofErr w:type="spellStart"/>
+      <w:r>
+        <w:t>string</w:t>
+      </w:r>
+      <w:proofErr w:type="spellEnd"/>
+      <w:r>
+        <w:t xml:space="preserve"> teruggegeven.</w:t>
+      </w:r>
+    </w:p>
+    <w:p>
+      <w:r>
+        <w:t xml:space="preserve">In </w:t>
+      </w:r>
+      <w:proofErr w:type="spellStart"/>
+      <w:r>
+        <w:t>localisatie.xml</w:t>
+      </w:r>
+      <w:proofErr w:type="spellEnd"/>
+      <w:r>
+        <w:t xml:space="preserve"> wordt elke taal als volgt omschreven:</w:t>
+      </w:r>
+    </w:p>
+    <w:p>
+      <w:r>
+        <w:t xml:space="preserve">&lt;taal </w:t>
+      </w:r>
+      <w:proofErr w:type="spellStart"/>
+      <w:r>
+        <w:t>id</w:t>
+      </w:r>
+      <w:proofErr w:type="spellEnd"/>
+      <w:r>
+        <w:t>="TAALID"&gt;</w:t>
+      </w:r>
+    </w:p>
+    <w:p>
+      <w:r>
+        <w:tab/>
+        <w:t>&lt;tekst&gt;&lt;/tekst&gt;</w:t>
+      </w:r>
+    </w:p>
+    <w:p>
+      <w:r>
+        <w:t>&lt;/taal&gt;</w:t>
+      </w:r>
+    </w:p>
+    <w:p>
+      <w:r>
+        <w:t xml:space="preserve">Waarbij TAALID de </w:t>
+      </w:r>
+      <w:proofErr w:type="spellStart"/>
+      <w:r>
+        <w:t>primary</w:t>
+      </w:r>
+      <w:proofErr w:type="spellEnd"/>
+      <w:r>
+        <w:t xml:space="preserve"> </w:t>
+      </w:r>
+      <w:proofErr w:type="spellStart"/>
+      <w:r>
+        <w:t>key</w:t>
+      </w:r>
+      <w:proofErr w:type="spellEnd"/>
+      <w:r>
+        <w:t xml:space="preserve"> is van de taal zoals omschreven in de tabel </w:t>
+      </w:r>
+      <w:proofErr w:type="spellStart"/>
+      <w:r>
+        <w:t>tblTaal</w:t>
+      </w:r>
+      <w:proofErr w:type="spellEnd"/>
+      <w:r>
+        <w:t>.</w:t>
+      </w:r>
+    </w:p>
+    <w:p>
+      <w:r>
+        <w:t>Voor een preview te zien van de in het geheugen geladen teksten van elke taal gaat u naar de beheerpagina onder de tab “</w:t>
+      </w:r>
+      <w:proofErr w:type="spellStart"/>
+      <w:r>
+        <w:t>Applicatie-Onderhoud</w:t>
+      </w:r>
+      <w:proofErr w:type="spellEnd"/>
+      <w:r>
+        <w:t xml:space="preserve">”, klikt op de accordeontab “Lokalisatie” en selecteert u een taal uit de </w:t>
+      </w:r>
+      <w:proofErr w:type="spellStart"/>
+      <w:r>
+        <w:t>dropdownlist</w:t>
+      </w:r>
+      <w:proofErr w:type="spellEnd"/>
+      <w:r>
+        <w:t xml:space="preserve">. </w:t>
+      </w:r>
+      <w:r>
+        <w:rPr>
+          <w:b/>
+        </w:rPr>
+        <w:t>Opmerking:</w:t>
+      </w:r>
+      <w:r>
+        <w:t xml:space="preserve"> Enkel de talen die zowel bestaan in de database als in </w:t>
+      </w:r>
+      <w:proofErr w:type="spellStart"/>
+      <w:r>
+        <w:t>localisatie.xml</w:t>
+      </w:r>
+      <w:proofErr w:type="spellEnd"/>
+      <w:r>
+        <w:t xml:space="preserve"> EN correct </w:t>
+      </w:r>
+      <w:proofErr w:type="spellStart"/>
+      <w:r>
+        <w:t>gelinkt</w:t>
+      </w:r>
+      <w:proofErr w:type="spellEnd"/>
+      <w:r>
+        <w:t xml:space="preserve"> zijn, worden hier weergegeven!</w:t>
+      </w:r>
+    </w:p>
+    <w:p>
+      <w:pPr>
+        <w:pStyle w:val="Kop2"/>
+      </w:pPr>
+      <w:r>
+        <w:t>Tooltips</w:t>
+      </w:r>
+    </w:p>
+    <w:p>
+      <w:r>
+        <w:t>De applicatie gebruikt verschillende tooltips (meestal gebruikt met een blauw bolletje met een vraagteken erin) om de gebruiker meer informatie te verscha</w:t>
+      </w:r>
+      <w:r>
+        <w:t xml:space="preserve">ffen over een bepaalde functie. Deze tooltips worden tevens ingeladen in het geheugen via een </w:t>
+      </w:r>
+      <w:proofErr w:type="spellStart"/>
+      <w:r>
+        <w:t>XML-bestand</w:t>
+      </w:r>
+      <w:proofErr w:type="spellEnd"/>
+      <w:r>
+        <w:t xml:space="preserve"> genaamd </w:t>
+      </w:r>
+      <w:proofErr w:type="spellStart"/>
+      <w:r>
+        <w:t>tooltips.xml</w:t>
+      </w:r>
+      <w:proofErr w:type="spellEnd"/>
+      <w:r>
+        <w:t xml:space="preserve">. Ze worden ingeladen de eerste keer dat er een pagina wordt weergegeven die de </w:t>
+      </w:r>
+      <w:proofErr w:type="spellStart"/>
+      <w:r>
+        <w:t>MasterPage</w:t>
+      </w:r>
+      <w:proofErr w:type="spellEnd"/>
+      <w:r>
+        <w:t xml:space="preserve"> gebruikt. Ook kunnen ze manueel worden herladen in de beheerpagina onder de tab “</w:t>
+      </w:r>
+      <w:proofErr w:type="spellStart"/>
+      <w:r>
+        <w:t>Applicatie-Onderhoud</w:t>
+      </w:r>
+      <w:proofErr w:type="spellEnd"/>
+      <w:r>
+        <w:t>”. Hier vindt u ook de mogelijkheid om een overzicht op te vragen van de reeds ingeladen tooltips.</w:t>
+      </w:r>
+    </w:p>
+    <w:p>
+      <w:r>
+        <w:rPr>
+          <w:b/>
+        </w:rPr>
+        <w:t>Opmerking:</w:t>
+      </w:r>
+      <w:r>
+        <w:t xml:space="preserve"> Na het herladen van de tooltips die gebruikt worden in de beheerpagina dient u ook de beheerpagina te herladen. </w:t>
+      </w:r>
+    </w:p>
+    <w:p>
+      <w:r>
+        <w:t>Een tooltip wordt als volgt opgebouwd:</w:t>
+      </w:r>
+    </w:p>
+    <w:p>
+      <w:pPr>
+        <w:pStyle w:val="Lijstalinea"/>
+        <w:numPr>
+          <w:ilvl w:val="0"/>
+          <w:numId w:val="2"/>
+        </w:numPr>
+      </w:pPr>
+      <w:r>
+        <w:t xml:space="preserve">Er wordt in de </w:t>
+      </w:r>
+      <w:proofErr w:type="spellStart"/>
+      <w:r>
+        <w:t>HTML-markup</w:t>
+      </w:r>
+      <w:proofErr w:type="spellEnd"/>
+      <w:r>
+        <w:t xml:space="preserve"> van de pagina een &lt;span&gt; gezet met een uniek ID (bv. ‘</w:t>
+      </w:r>
+      <w:proofErr w:type="spellStart"/>
+      <w:r>
+        <w:t>tipWijzigen</w:t>
+      </w:r>
+      <w:proofErr w:type="spellEnd"/>
+      <w:r>
+        <w:t>’).</w:t>
+      </w:r>
+    </w:p>
+    <w:p>
+      <w:pPr>
+        <w:pStyle w:val="Lijstalinea"/>
+        <w:numPr>
+          <w:ilvl w:val="0"/>
+          <w:numId w:val="2"/>
+        </w:numPr>
+      </w:pPr>
+      <w:r>
+        <w:t>In de opgeslagen tooltips in het geheugen wordt er gezocht naar een tooltip met het unieke ID van de span.</w:t>
+      </w:r>
+    </w:p>
+    <w:p>
+      <w:pPr>
+        <w:pStyle w:val="Lijstalinea"/>
+        <w:numPr>
+          <w:ilvl w:val="0"/>
+          <w:numId w:val="2"/>
+        </w:numPr>
+      </w:pPr>
+      <w:r>
+        <w:t xml:space="preserve">In de code wordt er met behulp van de </w:t>
+      </w:r>
+      <w:proofErr w:type="spellStart"/>
+      <w:r>
+        <w:t>Tooltip-klasse</w:t>
+      </w:r>
+      <w:proofErr w:type="spellEnd"/>
+      <w:r>
+        <w:t xml:space="preserve"> </w:t>
+      </w:r>
+      <w:proofErr w:type="spellStart"/>
+      <w:r>
+        <w:t>JavaScript-code</w:t>
+      </w:r>
+      <w:proofErr w:type="spellEnd"/>
+      <w:r>
+        <w:t xml:space="preserve"> aangemaakt om de tooltip weer te geven.</w:t>
+      </w:r>
+    </w:p>
+    <w:p>
+      <w:pPr>
+        <w:pStyle w:val="Lijstalinea"/>
+        <w:numPr>
+          <w:ilvl w:val="0"/>
+          <w:numId w:val="2"/>
+        </w:numPr>
+      </w:pPr>
+      <w:r>
+        <w:t xml:space="preserve">De </w:t>
+      </w:r>
+      <w:proofErr w:type="spellStart"/>
+      <w:r>
+        <w:t>JavaScript-code</w:t>
+      </w:r>
+      <w:proofErr w:type="spellEnd"/>
+      <w:r>
+        <w:t xml:space="preserve"> wordt toegevoegd aan de </w:t>
+      </w:r>
+      <w:proofErr w:type="spellStart"/>
+      <w:r>
+        <w:t>body-tag</w:t>
+      </w:r>
+      <w:proofErr w:type="spellEnd"/>
+      <w:r>
+        <w:t xml:space="preserve"> (wanneer de pagina de eerste keer laadt) of als een extra scriptblok onderaan de </w:t>
+      </w:r>
+      <w:proofErr w:type="spellStart"/>
+      <w:r>
+        <w:t>HTML-markup</w:t>
+      </w:r>
+      <w:proofErr w:type="spellEnd"/>
+      <w:r>
+        <w:t xml:space="preserve"> (telkens wanneer er een postback gebeurt).</w:t>
+      </w:r>
+    </w:p>
+    <w:p>
+      <w:pPr>
+        <w:pStyle w:val="Kop2"/>
+      </w:pPr>
+      <w:r>
+        <w:lastRenderedPageBreak/>
+        <w:t xml:space="preserve"> </w:t>
+      </w:r>
+      <w:r>
+        <w:t>Doorsteek</w:t>
+      </w:r>
+    </w:p>
+    <w:p>
+      <w:r>
+        <w:t xml:space="preserve">Een gebruiker kan via een simpele link naar onze applicatie gaan, maar dient ook enkele doorsteekvariabelen in de </w:t>
+      </w:r>
+      <w:proofErr w:type="spellStart"/>
+      <w:r>
+        <w:t>querystring</w:t>
+      </w:r>
+      <w:proofErr w:type="spellEnd"/>
+      <w:r>
+        <w:t xml:space="preserve"> (of </w:t>
+      </w:r>
+      <w:proofErr w:type="spellStart"/>
+      <w:r>
+        <w:t>GET-statement</w:t>
+      </w:r>
+      <w:proofErr w:type="spellEnd"/>
+      <w:r>
+        <w:t>) mee te geven.</w:t>
+      </w:r>
+      <w:r>
+        <w:t xml:space="preserve"> Aan de </w:t>
+      </w:r>
+      <w:proofErr w:type="spellStart"/>
+      <w:r>
+        <w:t>server-kant</w:t>
+      </w:r>
+      <w:proofErr w:type="spellEnd"/>
+      <w:r>
+        <w:t xml:space="preserve"> worden de (</w:t>
+      </w:r>
+      <w:proofErr w:type="spellStart"/>
+      <w:r>
+        <w:t>default</w:t>
+      </w:r>
+      <w:proofErr w:type="spellEnd"/>
+      <w:r>
+        <w:t xml:space="preserve">) doorsteekvariabelen in het geheugen gelezen uit het </w:t>
+      </w:r>
+      <w:proofErr w:type="spellStart"/>
+      <w:r>
+        <w:t>XML-bestand</w:t>
+      </w:r>
+      <w:proofErr w:type="spellEnd"/>
+      <w:r>
+        <w:t xml:space="preserve"> </w:t>
+      </w:r>
+      <w:proofErr w:type="spellStart"/>
+      <w:r>
+        <w:t>doorsteeklogin.xml</w:t>
+      </w:r>
+      <w:proofErr w:type="spellEnd"/>
+      <w:r>
+        <w:t>.</w:t>
+      </w:r>
+    </w:p>
+    <w:p>
+      <w:r>
+        <w:rPr>
+          <w:b/>
+        </w:rPr>
+        <w:t>Verplicht:</w:t>
+      </w:r>
+      <w:r>
+        <w:t xml:space="preserve"> MD5-hash van paswoord. </w:t>
+      </w:r>
+      <w:r>
+        <w:t>Dit paswoor</w:t>
+      </w:r>
+      <w:r>
+        <w:t xml:space="preserve">d bestaat uit een </w:t>
+      </w:r>
+      <w:proofErr w:type="spellStart"/>
+      <w:r>
+        <w:t>shared</w:t>
+      </w:r>
+      <w:proofErr w:type="spellEnd"/>
+      <w:r>
+        <w:t xml:space="preserve"> </w:t>
+      </w:r>
+      <w:proofErr w:type="spellStart"/>
+      <w:r>
+        <w:t>secret</w:t>
+      </w:r>
+      <w:proofErr w:type="spellEnd"/>
+      <w:r>
+        <w:t xml:space="preserve"> en de huidige dag, maand en jaar in de vorm “</w:t>
+      </w:r>
+      <w:r>
+        <w:t>DD/MM/</w:t>
+      </w:r>
+      <w:r>
+        <w:t>JJJJ”</w:t>
+      </w:r>
+      <w:r>
+        <w:t xml:space="preserve">. Aan de </w:t>
+      </w:r>
+      <w:proofErr w:type="spellStart"/>
+      <w:r>
+        <w:t>serverkant</w:t>
+      </w:r>
+      <w:proofErr w:type="spellEnd"/>
+      <w:r>
+        <w:t xml:space="preserve"> wordt </w:t>
+      </w:r>
+      <w:r>
+        <w:t xml:space="preserve">de </w:t>
+      </w:r>
+      <w:proofErr w:type="spellStart"/>
+      <w:r>
+        <w:t>shared</w:t>
+      </w:r>
+      <w:proofErr w:type="spellEnd"/>
+      <w:r>
+        <w:t xml:space="preserve"> </w:t>
+      </w:r>
+      <w:proofErr w:type="spellStart"/>
+      <w:r>
+        <w:t>secret</w:t>
+      </w:r>
+      <w:proofErr w:type="spellEnd"/>
+      <w:r>
+        <w:t xml:space="preserve"> bepaald door de </w:t>
+      </w:r>
+      <w:proofErr w:type="spellStart"/>
+      <w:r>
+        <w:t>tags</w:t>
+      </w:r>
+      <w:proofErr w:type="spellEnd"/>
+      <w:r>
+        <w:t xml:space="preserve"> </w:t>
+      </w:r>
+      <w:r>
+        <w:t>&lt;password&gt;&lt;/password&gt;</w:t>
+      </w:r>
+      <w:r>
+        <w:t xml:space="preserve"> in </w:t>
+      </w:r>
+      <w:proofErr w:type="spellStart"/>
+      <w:r>
+        <w:t>doorsteeklogin.xml</w:t>
+      </w:r>
+      <w:proofErr w:type="spellEnd"/>
+      <w:r>
+        <w:t>.</w:t>
+      </w:r>
+    </w:p>
+    <w:p>
+      <w:r>
+        <w:t xml:space="preserve">In de </w:t>
+      </w:r>
+      <w:proofErr w:type="spellStart"/>
+      <w:r>
+        <w:t>querystring</w:t>
+      </w:r>
+      <w:proofErr w:type="spellEnd"/>
+      <w:r>
+        <w:t xml:space="preserve"> wordt deze verwacht achter de variabele “</w:t>
+      </w:r>
+      <w:r>
+        <w:t>Paswoord</w:t>
+      </w:r>
+      <w:r>
+        <w:t>” (vb. Paswoord=MD5HASH)</w:t>
+      </w:r>
+      <w:r>
+        <w:t>.</w:t>
+      </w:r>
+    </w:p>
+    <w:p>
+      <w:r>
+        <w:rPr>
+          <w:b/>
+        </w:rPr>
+        <w:t>Opmerking:</w:t>
+      </w:r>
+      <w:r>
+        <w:t xml:space="preserve"> Bij het testen kan deze </w:t>
+      </w:r>
+      <w:proofErr w:type="spellStart"/>
+      <w:r>
+        <w:t>paswoordcheck</w:t>
+      </w:r>
+      <w:proofErr w:type="spellEnd"/>
+      <w:r>
+        <w:t xml:space="preserve"> uitgezet worden. Dit doet men door tussen de </w:t>
+      </w:r>
+      <w:proofErr w:type="spellStart"/>
+      <w:r>
+        <w:t>tags</w:t>
+      </w:r>
+      <w:proofErr w:type="spellEnd"/>
+      <w:r>
+        <w:t xml:space="preserve"> &lt;</w:t>
+      </w:r>
+      <w:proofErr w:type="spellStart"/>
+      <w:r>
+        <w:t>applicatieLive</w:t>
+      </w:r>
+      <w:proofErr w:type="spellEnd"/>
+      <w:r>
+        <w:t>&gt;</w:t>
+      </w:r>
+      <w:r>
+        <w:t>&lt;/</w:t>
+      </w:r>
+      <w:proofErr w:type="spellStart"/>
+      <w:r>
+        <w:t>applicatieLive</w:t>
+      </w:r>
+      <w:proofErr w:type="spellEnd"/>
+      <w:r>
+        <w:t>&gt;</w:t>
+      </w:r>
+      <w:r>
+        <w:t xml:space="preserve"> de waarde 0 te zetten. Vergeet dus niet deze waarde terug op 1 te zetten bij het live gaan of bij het testen van het doorgestoken paswoord!</w:t>
+      </w:r>
+    </w:p>
+    <w:p>
+      <w:r>
+        <w:rPr>
+          <w:b/>
+        </w:rPr>
+        <w:t>Optioneel:</w:t>
+      </w:r>
+      <w:r>
+        <w:t xml:space="preserve"> Versie van de </w:t>
+      </w:r>
+      <w:proofErr w:type="spellStart"/>
+      <w:r>
+        <w:t>reference</w:t>
+      </w:r>
+      <w:proofErr w:type="spellEnd"/>
+      <w:r>
+        <w:t xml:space="preserve"> </w:t>
+      </w:r>
+      <w:proofErr w:type="spellStart"/>
+      <w:r>
+        <w:t>manual</w:t>
+      </w:r>
+      <w:proofErr w:type="spellEnd"/>
+      <w:r>
+        <w:t xml:space="preserve">. Deze versie wordt opgezocht in de database in de tabel </w:t>
+      </w:r>
+      <w:proofErr w:type="spellStart"/>
+      <w:r>
+        <w:t>tblVersie</w:t>
+      </w:r>
+      <w:proofErr w:type="spellEnd"/>
+      <w:r>
+        <w:t xml:space="preserve">, in de kolom “Versie”. Indien deze wordt gevonden, wordt deze versie gebruikt bij het gebruiken van de applicatie. Indien deze niet wordt gevonden, wordt de standaardversie gebruikt, die omschreven wordt tussen de </w:t>
+      </w:r>
+      <w:proofErr w:type="spellStart"/>
+      <w:r>
+        <w:t>tags</w:t>
+      </w:r>
+      <w:proofErr w:type="spellEnd"/>
+      <w:r>
+        <w:t xml:space="preserve"> </w:t>
+      </w:r>
+      <w:r>
+        <w:t>&lt;</w:t>
+      </w:r>
+      <w:proofErr w:type="spellStart"/>
+      <w:r>
+        <w:t>defaultVersie</w:t>
+      </w:r>
+      <w:proofErr w:type="spellEnd"/>
+      <w:r>
+        <w:t>&gt;&lt;/</w:t>
+      </w:r>
+      <w:proofErr w:type="spellStart"/>
+      <w:r>
+        <w:t>defaultVersie</w:t>
+      </w:r>
+      <w:proofErr w:type="spellEnd"/>
+      <w:r>
+        <w:t>&gt;</w:t>
+      </w:r>
+      <w:r>
+        <w:t>. Als ook deze niet wordt gevonden, wordt 0 teruggegeven.</w:t>
+      </w:r>
+    </w:p>
+    <w:p>
+      <w:r>
+        <w:t>Om een versie door te geven, vult u de versie in na de variabele “Versie” (bv. Versie=010302).</w:t>
+      </w:r>
+    </w:p>
+    <w:p>
+      <w:r>
+        <w:rPr>
+          <w:b/>
+        </w:rPr>
+        <w:t>Optioneel:</w:t>
+      </w:r>
+      <w:r>
+        <w:t xml:space="preserve"> Taal van de </w:t>
+      </w:r>
+      <w:proofErr w:type="spellStart"/>
+      <w:r>
+        <w:t>reference</w:t>
+      </w:r>
+      <w:proofErr w:type="spellEnd"/>
+      <w:r>
+        <w:t xml:space="preserve"> </w:t>
+      </w:r>
+      <w:proofErr w:type="spellStart"/>
+      <w:r>
+        <w:t>manual</w:t>
+      </w:r>
+      <w:proofErr w:type="spellEnd"/>
+      <w:r>
+        <w:t xml:space="preserve">. Deze taal wordt opgezocht in de database in de tabel </w:t>
+      </w:r>
+      <w:proofErr w:type="spellStart"/>
+      <w:r>
+        <w:t>tblTaal</w:t>
+      </w:r>
+      <w:proofErr w:type="spellEnd"/>
+      <w:r>
+        <w:t>, in de kolom “</w:t>
+      </w:r>
+      <w:proofErr w:type="spellStart"/>
+      <w:r>
+        <w:t>TaalAfkorting</w:t>
+      </w:r>
+      <w:proofErr w:type="spellEnd"/>
+      <w:r>
+        <w:t xml:space="preserve">”. Indien deze wordt gevonden, wordt deze taal gebruikt bij het gebruiken van de applicatie (de gebruiker kan wel nog van taal wijzigen). Indien de taal niet wordt gevonden, wordt de standaardtaal gebruikt, die omschreven wordt tussen de </w:t>
+      </w:r>
+      <w:proofErr w:type="spellStart"/>
+      <w:r>
+        <w:t>tags</w:t>
+      </w:r>
+      <w:proofErr w:type="spellEnd"/>
+      <w:r>
+        <w:t xml:space="preserve"> </w:t>
+      </w:r>
+      <w:r>
+        <w:t>&lt;</w:t>
+      </w:r>
+      <w:proofErr w:type="spellStart"/>
+      <w:r>
+        <w:t>defaultTaal</w:t>
+      </w:r>
+      <w:proofErr w:type="spellEnd"/>
+      <w:r>
+        <w:t>&gt;</w:t>
+      </w:r>
+      <w:r>
+        <w:t>&lt;/</w:t>
+      </w:r>
+      <w:proofErr w:type="spellStart"/>
+      <w:r>
+        <w:t>defaultTaal</w:t>
+      </w:r>
+      <w:proofErr w:type="spellEnd"/>
+      <w:r>
+        <w:t>&gt;</w:t>
+      </w:r>
+      <w:r>
+        <w:t>. Als ook deze niet wordt gevonden, wordt 0 teruggegeven.</w:t>
+      </w:r>
+    </w:p>
+    <w:p>
+      <w:r>
+        <w:t>Om een taal door te geven, vult u de taalafkorting in na de variabele “Taal” (bv. Taal=NL).</w:t>
+      </w:r>
+    </w:p>
+    <w:p>
+      <w:r>
+        <w:rPr>
+          <w:b/>
+        </w:rPr>
+        <w:t>Optioneel:</w:t>
+      </w:r>
+      <w:r>
+        <w:t xml:space="preserve"> Extra bedrijf voor de </w:t>
+      </w:r>
+      <w:proofErr w:type="spellStart"/>
+      <w:r>
+        <w:t>reference</w:t>
+      </w:r>
+      <w:proofErr w:type="spellEnd"/>
+      <w:r>
+        <w:t xml:space="preserve"> </w:t>
+      </w:r>
+      <w:proofErr w:type="spellStart"/>
+      <w:r>
+        <w:t>manual</w:t>
+      </w:r>
+      <w:proofErr w:type="spellEnd"/>
+      <w:r>
+        <w:t xml:space="preserve">. Dit bedrijf wordt opgezocht in de database in de tabel </w:t>
+      </w:r>
+      <w:proofErr w:type="spellStart"/>
+      <w:r>
+        <w:t>tblBedrijf</w:t>
+      </w:r>
+      <w:proofErr w:type="spellEnd"/>
+      <w:r>
+        <w:t>, in de kolom “Bedrijf”. Indien deze wordt gevonden, wordt er een extra boomstructuur weergegeven onder de standaardboomstructuur. Indien het bedrijf niet wordt gevonden, wordt -1000 teruggegeven (dit betekent dat er geen extra boomstructuur dient te worden weergegeven).</w:t>
+      </w:r>
+    </w:p>
+    <w:p>
+      <w:r>
+        <w:t>Om een extra bedrijf door te geven, vult u de naam van het bedrijf in na de variabele “Bedrijf” (bv. Bedrijf=</w:t>
+      </w:r>
+      <w:proofErr w:type="spellStart"/>
+      <w:r>
+        <w:t>AAAChrisCarremans</w:t>
+      </w:r>
+      <w:proofErr w:type="spellEnd"/>
+      <w:r>
+        <w:t>).</w:t>
+      </w:r>
+    </w:p>
+    <w:p>
+      <w:r>
+        <w:t>Hiernaast</w:t>
+      </w:r>
+      <w:r>
+        <w:t xml:space="preserve"> </w:t>
+      </w:r>
+      <w:r>
+        <w:t xml:space="preserve">wordt ook nog  het standaardbedrijf waarvan de boomstructuur altijd wordt getoond bijgehouden in het geheugen. Deze wordt gedefinieerd tussen de </w:t>
+      </w:r>
+      <w:proofErr w:type="spellStart"/>
+      <w:r>
+        <w:t>tags</w:t>
+      </w:r>
+      <w:proofErr w:type="spellEnd"/>
+      <w:r>
+        <w:t xml:space="preserve"> </w:t>
+      </w:r>
+      <w:r>
+        <w:t>&lt;</w:t>
+      </w:r>
+      <w:proofErr w:type="spellStart"/>
+      <w:r>
+        <w:t>defaultBedrijf</w:t>
+      </w:r>
+      <w:proofErr w:type="spellEnd"/>
+      <w:r>
+        <w:t>&gt; &lt;/</w:t>
+      </w:r>
+      <w:proofErr w:type="spellStart"/>
+      <w:r>
+        <w:t>defaultBedrijf</w:t>
+      </w:r>
+      <w:proofErr w:type="spellEnd"/>
+      <w:r>
+        <w:t>&gt;</w:t>
+      </w:r>
+      <w:r>
+        <w:t>.</w:t>
+      </w:r>
+    </w:p>
+    <w:p>
+      <w:pPr>
+        <w:pStyle w:val="Kop2"/>
+      </w:pPr>
+      <w:proofErr w:type="spellStart"/>
+      <w:r>
+        <w:t>Logingegevens</w:t>
+      </w:r>
+      <w:proofErr w:type="spellEnd"/>
+      <w:r>
+        <w:t xml:space="preserve"> beheerpagina</w:t>
+      </w:r>
+    </w:p>
+    <w:p>
+      <w:r>
+        <w:t xml:space="preserve">De </w:t>
+      </w:r>
+      <w:proofErr w:type="spellStart"/>
+      <w:r>
+        <w:t>logingegevens</w:t>
+      </w:r>
+      <w:proofErr w:type="spellEnd"/>
+      <w:r>
+        <w:t xml:space="preserve"> van de beheerpagina worden uitgelezen uit het </w:t>
+      </w:r>
+      <w:proofErr w:type="spellStart"/>
+      <w:r>
+        <w:t>XML-bestand</w:t>
+      </w:r>
+      <w:proofErr w:type="spellEnd"/>
+      <w:r>
+        <w:t xml:space="preserve"> </w:t>
+      </w:r>
+      <w:proofErr w:type="spellStart"/>
+      <w:r>
+        <w:t>beheerlogin.xml</w:t>
+      </w:r>
+      <w:proofErr w:type="spellEnd"/>
+      <w:r>
+        <w:t xml:space="preserve">. Hierin bevinden zich twee </w:t>
+      </w:r>
+      <w:proofErr w:type="spellStart"/>
+      <w:r>
+        <w:t>XML-tags</w:t>
+      </w:r>
+      <w:proofErr w:type="spellEnd"/>
+      <w:r>
+        <w:t xml:space="preserve">, namelijk </w:t>
+      </w:r>
+      <w:r>
+        <w:t>&lt;</w:t>
+      </w:r>
+      <w:proofErr w:type="spellStart"/>
+      <w:r>
+        <w:t>username</w:t>
+      </w:r>
+      <w:proofErr w:type="spellEnd"/>
+      <w:r>
+        <w:t>&gt; &lt;/</w:t>
+      </w:r>
+      <w:proofErr w:type="spellStart"/>
+      <w:r>
+        <w:t>username</w:t>
+      </w:r>
+      <w:proofErr w:type="spellEnd"/>
+      <w:r>
+        <w:t>&gt;</w:t>
+      </w:r>
+      <w:r>
+        <w:t xml:space="preserve"> en &lt;password&gt;</w:t>
+      </w:r>
+      <w:r>
+        <w:t>&lt;/password&gt;</w:t>
+      </w:r>
+      <w:r>
+        <w:t>.</w:t>
+      </w:r>
+    </w:p>
+    <w:p>
+      <w:pPr>
+        <w:pStyle w:val="Kop2"/>
+      </w:pPr>
+      <w:proofErr w:type="spellStart"/>
+      <w:r>
+        <w:lastRenderedPageBreak/>
+        <w:t>Logging</w:t>
+      </w:r>
+      <w:proofErr w:type="spellEnd"/>
+    </w:p>
+    <w:p>
+      <w:r>
+        <w:t xml:space="preserve">In de applicatie wordt veel gebruikt maakt van </w:t>
+      </w:r>
+      <w:proofErr w:type="spellStart"/>
+      <w:r>
+        <w:t>errorhandling</w:t>
+      </w:r>
+      <w:proofErr w:type="spellEnd"/>
+      <w:r>
+        <w:t xml:space="preserve"> om zoveel mogelijk onverwachte (en verwachte) fouten op te vangen.</w:t>
       </w:r>
     </w:p>
     <w:sectPr>
@@ -569,8 +1847,212 @@
       </w:pPr>
     </w:lvl>
   </w:abstractNum>
+  <w:abstractNum w:abstractNumId="1">
+    <w:nsid w:val="5C2A0D0F"/>
+    <w:multiLevelType w:val="hybridMultilevel"/>
+    <w:tmpl w:val="52DC50C0"/>
+    <w:lvl w:ilvl="0" w:tplc="0813000F">
+      <w:start w:val="1"/>
+      <w:numFmt w:val="decimal"/>
+      <w:lvlText w:val="%1."/>
+      <w:lvlJc w:val="left"/>
+      <w:pPr>
+        <w:ind w:left="720" w:hanging="360"/>
+      </w:pPr>
+    </w:lvl>
+    <w:lvl w:ilvl="1" w:tplc="08130019" w:tentative="1">
+      <w:start w:val="1"/>
+      <w:numFmt w:val="lowerLetter"/>
+      <w:lvlText w:val="%2."/>
+      <w:lvlJc w:val="left"/>
+      <w:pPr>
+        <w:ind w:left="1440" w:hanging="360"/>
+      </w:pPr>
+    </w:lvl>
+    <w:lvl w:ilvl="2" w:tplc="0813001B" w:tentative="1">
+      <w:start w:val="1"/>
+      <w:numFmt w:val="lowerRoman"/>
+      <w:lvlText w:val="%3."/>
+      <w:lvlJc w:val="right"/>
+      <w:pPr>
+        <w:ind w:left="2160" w:hanging="180"/>
+      </w:pPr>
+    </w:lvl>
+    <w:lvl w:ilvl="3" w:tplc="0813000F" w:tentative="1">
+      <w:start w:val="1"/>
+      <w:numFmt w:val="decimal"/>
+      <w:lvlText w:val="%4."/>
+      <w:lvlJc w:val="left"/>
+      <w:pPr>
+        <w:ind w:left="2880" w:hanging="360"/>
+      </w:pPr>
+    </w:lvl>
+    <w:lvl w:ilvl="4" w:tplc="08130019" w:tentative="1">
+      <w:start w:val="1"/>
+      <w:numFmt w:val="lowerLetter"/>
+      <w:lvlText w:val="%5."/>
+      <w:lvlJc w:val="left"/>
+      <w:pPr>
+        <w:ind w:left="3600" w:hanging="360"/>
+      </w:pPr>
+    </w:lvl>
+    <w:lvl w:ilvl="5" w:tplc="0813001B" w:tentative="1">
+      <w:start w:val="1"/>
+      <w:numFmt w:val="lowerRoman"/>
+      <w:lvlText w:val="%6."/>
+      <w:lvlJc w:val="right"/>
+      <w:pPr>
+        <w:ind w:left="4320" w:hanging="180"/>
+      </w:pPr>
+    </w:lvl>
+    <w:lvl w:ilvl="6" w:tplc="0813000F" w:tentative="1">
+      <w:start w:val="1"/>
+      <w:numFmt w:val="decimal"/>
+      <w:lvlText w:val="%7."/>
+      <w:lvlJc w:val="left"/>
+      <w:pPr>
+        <w:ind w:left="5040" w:hanging="360"/>
+      </w:pPr>
+    </w:lvl>
+    <w:lvl w:ilvl="7" w:tplc="08130019" w:tentative="1">
+      <w:start w:val="1"/>
+      <w:numFmt w:val="lowerLetter"/>
+      <w:lvlText w:val="%8."/>
+      <w:lvlJc w:val="left"/>
+      <w:pPr>
+        <w:ind w:left="5760" w:hanging="360"/>
+      </w:pPr>
+    </w:lvl>
+    <w:lvl w:ilvl="8" w:tplc="0813001B" w:tentative="1">
+      <w:start w:val="1"/>
+      <w:numFmt w:val="lowerRoman"/>
+      <w:lvlText w:val="%9."/>
+      <w:lvlJc w:val="right"/>
+      <w:pPr>
+        <w:ind w:left="6480" w:hanging="180"/>
+      </w:pPr>
+    </w:lvl>
+  </w:abstractNum>
+  <w:abstractNum w:abstractNumId="2">
+    <w:nsid w:val="7F867D95"/>
+    <w:multiLevelType w:val="hybridMultilevel"/>
+    <w:tmpl w:val="BD96B16A"/>
+    <w:lvl w:ilvl="0" w:tplc="F3EAE444">
+      <w:numFmt w:val="bullet"/>
+      <w:lvlText w:val="-"/>
+      <w:lvlJc w:val="left"/>
+      <w:pPr>
+        <w:ind w:left="720" w:hanging="360"/>
+      </w:pPr>
+      <w:rPr>
+        <w:rFonts w:ascii="Calibri" w:eastAsiaTheme="minorHAnsi" w:hAnsi="Calibri" w:cs="Calibri" w:hint="default"/>
+      </w:rPr>
+    </w:lvl>
+    <w:lvl w:ilvl="1" w:tplc="08130003" w:tentative="1">
+      <w:start w:val="1"/>
+      <w:numFmt w:val="bullet"/>
+      <w:lvlText w:val="o"/>
+      <w:lvlJc w:val="left"/>
+      <w:pPr>
+        <w:ind w:left="1440" w:hanging="360"/>
+      </w:pPr>
+      <w:rPr>
+        <w:rFonts w:ascii="Courier New" w:hAnsi="Courier New" w:cs="Courier New" w:hint="default"/>
+      </w:rPr>
+    </w:lvl>
+    <w:lvl w:ilvl="2" w:tplc="08130005" w:tentative="1">
+      <w:start w:val="1"/>
+      <w:numFmt w:val="bullet"/>
+      <w:lvlText w:val=""/>
+      <w:lvlJc w:val="left"/>
+      <w:pPr>
+        <w:ind w:left="2160" w:hanging="360"/>
+      </w:pPr>
+      <w:rPr>
+        <w:rFonts w:ascii="Wingdings" w:hAnsi="Wingdings" w:hint="default"/>
+      </w:rPr>
+    </w:lvl>
+    <w:lvl w:ilvl="3" w:tplc="08130001" w:tentative="1">
+      <w:start w:val="1"/>
+      <w:numFmt w:val="bullet"/>
+      <w:lvlText w:val=""/>
+      <w:lvlJc w:val="left"/>
+      <w:pPr>
+        <w:ind w:left="2880" w:hanging="360"/>
+      </w:pPr>
+      <w:rPr>
+        <w:rFonts w:ascii="Symbol" w:hAnsi="Symbol" w:hint="default"/>
+      </w:rPr>
+    </w:lvl>
+    <w:lvl w:ilvl="4" w:tplc="08130003" w:tentative="1">
+      <w:start w:val="1"/>
+      <w:numFmt w:val="bullet"/>
+      <w:lvlText w:val="o"/>
+      <w:lvlJc w:val="left"/>
+      <w:pPr>
+        <w:ind w:left="3600" w:hanging="360"/>
+      </w:pPr>
+      <w:rPr>
+        <w:rFonts w:ascii="Courier New" w:hAnsi="Courier New" w:cs="Courier New" w:hint="default"/>
+      </w:rPr>
+    </w:lvl>
+    <w:lvl w:ilvl="5" w:tplc="08130005" w:tentative="1">
+      <w:start w:val="1"/>
+      <w:numFmt w:val="bullet"/>
+      <w:lvlText w:val=""/>
+      <w:lvlJc w:val="left"/>
+      <w:pPr>
+        <w:ind w:left="4320" w:hanging="360"/>
+      </w:pPr>
+      <w:rPr>
+        <w:rFonts w:ascii="Wingdings" w:hAnsi="Wingdings" w:hint="default"/>
+      </w:rPr>
+    </w:lvl>
+    <w:lvl w:ilvl="6" w:tplc="08130001" w:tentative="1">
+      <w:start w:val="1"/>
+      <w:numFmt w:val="bullet"/>
+      <w:lvlText w:val=""/>
+      <w:lvlJc w:val="left"/>
+      <w:pPr>
+        <w:ind w:left="5040" w:hanging="360"/>
+      </w:pPr>
+      <w:rPr>
+        <w:rFonts w:ascii="Symbol" w:hAnsi="Symbol" w:hint="default"/>
+      </w:rPr>
+    </w:lvl>
+    <w:lvl w:ilvl="7" w:tplc="08130003" w:tentative="1">
+      <w:start w:val="1"/>
+      <w:numFmt w:val="bullet"/>
+      <w:lvlText w:val="o"/>
+      <w:lvlJc w:val="left"/>
+      <w:pPr>
+        <w:ind w:left="5760" w:hanging="360"/>
+      </w:pPr>
+      <w:rPr>
+        <w:rFonts w:ascii="Courier New" w:hAnsi="Courier New" w:cs="Courier New" w:hint="default"/>
+      </w:rPr>
+    </w:lvl>
+    <w:lvl w:ilvl="8" w:tplc="08130005" w:tentative="1">
+      <w:start w:val="1"/>
+      <w:numFmt w:val="bullet"/>
+      <w:lvlText w:val=""/>
+      <w:lvlJc w:val="left"/>
+      <w:pPr>
+        <w:ind w:left="6480" w:hanging="360"/>
+      </w:pPr>
+      <w:rPr>
+        <w:rFonts w:ascii="Wingdings" w:hAnsi="Wingdings" w:hint="default"/>
+      </w:rPr>
+    </w:lvl>
+  </w:abstractNum>
   <w:num w:numId="1">
     <w:abstractNumId w:val="0"/>
+  </w:num>
+  <w:num w:numId="2">
+    <w:abstractNumId w:val="1"/>
+  </w:num>
+  <w:num w:numId="3">
+    <w:abstractNumId w:val="2"/>
   </w:num>
 </w:numbering>
 </file>

</xml_diff>